<commit_message>
removed emoji for logging to work
</commit_message>
<xml_diff>
--- a/__doc/File Upload and Metadata Management Dashboard Using LocalStack.docx
+++ b/__doc/File Upload and Metadata Management Dashboard Using LocalStack.docx
@@ -1401,6 +1401,7 @@
     </w:p>
     <w:p>
       <w:pPr>
+        <w:spacing w:after="0"/>
         <w:rPr>
           <w:rFonts w:ascii="Times New Roman" w:hAnsi="Times New Roman" w:cs="Times New Roman"/>
         </w:rPr>
@@ -1491,54 +1492,95 @@
     </w:p>
     <w:p>
       <w:pPr>
-        <w:rPr>
-          <w:rFonts w:ascii="Times New Roman" w:hAnsi="Times New Roman" w:cs="Times New Roman"/>
-        </w:rPr>
-      </w:pPr>
-    </w:p>
-    <w:p>
-      <w:pPr>
-        <w:rPr>
-          <w:rFonts w:ascii="Times New Roman" w:hAnsi="Times New Roman" w:cs="Times New Roman"/>
-          <w:b/>
-          <w:bCs/>
-        </w:rPr>
-      </w:pPr>
-      <w:r>
-        <w:rPr>
-          <w:rFonts w:ascii="Times New Roman" w:hAnsi="Times New Roman" w:cs="Times New Roman"/>
-          <w:b/>
-          <w:bCs/>
-        </w:rPr>
-        <w:t>Conclusion:</w:t>
-      </w:r>
-    </w:p>
-    <w:p>
-      <w:pPr>
-        <w:rPr>
-          <w:rFonts w:ascii="Times New Roman" w:hAnsi="Times New Roman" w:cs="Times New Roman"/>
-        </w:rPr>
-      </w:pPr>
-      <w:r>
-        <w:rPr>
-          <w:rFonts w:ascii="Times New Roman" w:hAnsi="Times New Roman" w:cs="Times New Roman"/>
-        </w:rPr>
-        <w:t xml:space="preserve">This project will deliver a local dashboard for managing file uploads and metadata retrieval, providing developers with a cost-effective and efficient solution. By simulating AWS services with </w:t>
-      </w:r>
-      <w:proofErr w:type="spellStart"/>
-      <w:r>
-        <w:rPr>
-          <w:rFonts w:ascii="Times New Roman" w:hAnsi="Times New Roman" w:cs="Times New Roman"/>
-        </w:rPr>
-        <w:t>LocalStack</w:t>
-      </w:r>
-      <w:proofErr w:type="spellEnd"/>
-      <w:r>
-        <w:rPr>
-          <w:rFonts w:ascii="Times New Roman" w:hAnsi="Times New Roman" w:cs="Times New Roman"/>
-        </w:rPr>
-        <w:t>, the system ensures a safe and reliable environment for testing and development.</w:t>
-      </w:r>
+        <w:spacing w:after="0"/>
+        <w:rPr>
+          <w:rFonts w:ascii="Times New Roman" w:hAnsi="Times New Roman" w:cs="Times New Roman"/>
+        </w:rPr>
+      </w:pPr>
+    </w:p>
+    <w:p>
+      <w:pPr>
+        <w:spacing w:after="0"/>
+        <w:rPr>
+          <w:rFonts w:ascii="Times New Roman" w:hAnsi="Times New Roman" w:cs="Times New Roman"/>
+          <w:b/>
+          <w:bCs/>
+        </w:rPr>
+      </w:pPr>
+      <w:r>
+        <w:rPr>
+          <w:rFonts w:ascii="Times New Roman" w:hAnsi="Times New Roman" w:cs="Times New Roman"/>
+          <w:b/>
+          <w:bCs/>
+        </w:rPr>
+        <w:t>Diagram</w:t>
+      </w:r>
+    </w:p>
+    <w:p>
+      <w:pPr>
+        <w:spacing w:after="0"/>
+        <w:rPr>
+          <w:rFonts w:ascii="Times New Roman" w:hAnsi="Times New Roman" w:cs="Times New Roman"/>
+          <w:b/>
+          <w:bCs/>
+        </w:rPr>
+      </w:pPr>
+      <w:r>
+        <w:rPr>
+          <w:rFonts w:ascii="Times New Roman" w:hAnsi="Times New Roman" w:cs="Times New Roman"/>
+          <w:b/>
+          <w:bCs/>
+          <w:noProof/>
+        </w:rPr>
+        <w:drawing>
+          <wp:inline distT="0" distB="0" distL="0" distR="0" wp14:anchorId="23DE5692" wp14:editId="08490932">
+            <wp:extent cx="6029325" cy="3070860"/>
+            <wp:effectExtent l="0" t="0" r="9525" b="0"/>
+            <wp:docPr id="439956900" name="Graphic 2"/>
+            <wp:cNvGraphicFramePr>
+              <a:graphicFrameLocks xmlns:a="http://schemas.openxmlformats.org/drawingml/2006/main" noChangeAspect="1"/>
+            </wp:cNvGraphicFramePr>
+            <a:graphic xmlns:a="http://schemas.openxmlformats.org/drawingml/2006/main">
+              <a:graphicData uri="http://schemas.openxmlformats.org/drawingml/2006/picture">
+                <pic:pic xmlns:pic="http://schemas.openxmlformats.org/drawingml/2006/picture">
+                  <pic:nvPicPr>
+                    <pic:cNvPr id="439956900" name="Graphic 439956900"/>
+                    <pic:cNvPicPr/>
+                  </pic:nvPicPr>
+                  <pic:blipFill>
+                    <a:blip r:embed="rId5">
+                      <a:extLst>
+                        <a:ext uri="{96DAC541-7B7A-43D3-8B79-37D633B846F1}">
+                          <asvg:svgBlip xmlns:asvg="http://schemas.microsoft.com/office/drawing/2016/SVG/main" r:embed="rId6"/>
+                        </a:ext>
+                      </a:extLst>
+                    </a:blip>
+                    <a:stretch>
+                      <a:fillRect/>
+                    </a:stretch>
+                  </pic:blipFill>
+                  <pic:spPr>
+                    <a:xfrm>
+                      <a:off x="0" y="0"/>
+                      <a:ext cx="6029325" cy="3070860"/>
+                    </a:xfrm>
+                    <a:prstGeom prst="rect">
+                      <a:avLst/>
+                    </a:prstGeom>
+                  </pic:spPr>
+                </pic:pic>
+              </a:graphicData>
+            </a:graphic>
+          </wp:inline>
+        </w:drawing>
+      </w:r>
+    </w:p>
+    <w:p>
+      <w:pPr>
+        <w:rPr>
+          <w:rFonts w:ascii="Times New Roman" w:hAnsi="Times New Roman" w:cs="Times New Roman"/>
+        </w:rPr>
+      </w:pPr>
     </w:p>
     <w:p>
       <w:pPr>
@@ -3128,6 +3170,7 @@
   <w:style w:type="character" w:default="1" w:styleId="DefaultParagraphFont">
     <w:name w:val="Default Paragraph Font"/>
     <w:uiPriority w:val="1"/>
+    <w:semiHidden/>
     <w:unhideWhenUsed/>
   </w:style>
   <w:style w:type="table" w:default="1" w:styleId="TableNormal">

</xml_diff>